<commit_message>
Improved word spacing in docx file
</commit_message>
<xml_diff>
--- a/Exp2/NLPexp2.docx
+++ b/Exp2/NLPexp2.docx
@@ -5056,12 +5056,14 @@
         <w:rPr>
           <w:rFonts w:ascii="Times New Roman" w:hAnsi="Times New Roman" w:eastAsia="Times New Roman" w:cs="Times New Roman"/>
           <w:b w:val="0"/>
+          <w:bCs w:val="0"/>
           <w:i w:val="0"/>
           <w:smallCaps w:val="0"/>
           <w:strike w:val="0"/>
           <w:color w:val="000000"/>
           <w:sz w:val="24"/>
           <w:szCs w:val="24"/>
+          <w:highlight w:val="none"/>
           <w:u w:val="none"/>
           <w:shd w:val="clear" w:color="auto" w:fill="auto"/>
           <w:vertAlign w:val="baseline"/>
@@ -5137,17 +5139,15 @@
         <w:rPr>
           <w:rFonts w:ascii="Times New Roman" w:hAnsi="Times New Roman" w:eastAsia="Times New Roman" w:cs="Times New Roman"/>
           <w:b w:val="0"/>
+          <w:bCs w:val="0"/>
           <w:i w:val="0"/>
           <w:smallCaps w:val="0"/>
           <w:strike w:val="0"/>
           <w:color w:val="000000"/>
           <w:sz w:val="24"/>
           <w:szCs w:val="24"/>
-          <w:highlight w:val="none"/>
           <w:u w:val="none"/>
-          <w:shd w:val="clear" w:color="auto" w:fill="auto"/>
           <w:vertAlign w:val="baseline"/>
-          <w:rtl w:val="0"/>
         </w:rPr>
       </w:r>
       <w:r>
@@ -5227,6 +5227,7 @@
           <w:color w:val="000000"/>
           <w:sz w:val="28"/>
           <w:szCs w:val="28"/>
+          <w:highlight w:val="none"/>
           <w:u w:val="none"/>
           <w:shd w:val="clear" w:color="auto" w:fill="auto"/>
           <w:vertAlign w:val="baseline"/>
@@ -5302,17 +5303,15 @@
         <w:rPr>
           <w:rFonts w:ascii="Times New Roman" w:hAnsi="Times New Roman" w:eastAsia="Times New Roman" w:cs="Times New Roman"/>
           <w:b/>
+          <w:bCs w:val="0"/>
           <w:i w:val="0"/>
           <w:smallCaps w:val="0"/>
           <w:strike w:val="0"/>
           <w:color w:val="000000"/>
           <w:sz w:val="28"/>
           <w:szCs w:val="28"/>
-          <w:highlight w:val="none"/>
           <w:u w:val="none"/>
-          <w:shd w:val="clear" w:color="auto" w:fill="auto"/>
           <w:vertAlign w:val="baseline"/>
-          <w:rtl w:val="0"/>
         </w:rPr>
       </w:r>
       <w:r>
@@ -19969,17 +19968,15 @@
         <w:rPr>
           <w:rFonts w:ascii="Times New Roman" w:hAnsi="Times New Roman" w:eastAsia="Times New Roman" w:cs="Times New Roman"/>
           <w:b/>
+          <w:bCs w:val="0"/>
           <w:i w:val="0"/>
           <w:smallCaps w:val="0"/>
           <w:strike w:val="0"/>
           <w:color w:val="000000"/>
           <w:sz w:val="24"/>
           <w:szCs w:val="24"/>
-          <w:highlight w:val="none"/>
           <w:u w:val="none"/>
-          <w:shd w:val="clear" w:color="auto" w:fill="auto"/>
           <w:vertAlign w:val="baseline"/>
-          <w:rtl w:val="0"/>
         </w:rPr>
       </w:r>
       <w:r>
@@ -20051,6 +20048,7 @@
         <w:rPr>
           <w:rFonts w:ascii="Times New Roman" w:hAnsi="Times New Roman" w:eastAsia="Times New Roman" w:cs="Times New Roman"/>
           <w:b/>
+          <w:bCs w:val="0"/>
           <w:i w:val="0"/>
           <w:smallCaps w:val="0"/>
           <w:strike w:val="0"/>
@@ -20059,9 +20057,7 @@
           <w:szCs w:val="24"/>
           <w:highlight w:val="none"/>
           <w:u w:val="none"/>
-          <w:shd w:val="clear" w:color="auto" w:fill="auto"/>
           <w:vertAlign w:val="baseline"/>
-          <w:rtl w:val="0"/>
         </w:rPr>
       </w:r>
       <w:r>
@@ -20495,6 +20491,7 @@
         <w:rPr>
           <w:rFonts w:ascii="Times New Roman" w:hAnsi="Times New Roman" w:eastAsia="Times New Roman" w:cs="Times New Roman"/>
           <w:b/>
+          <w:bCs w:val="0"/>
           <w:i w:val="0"/>
           <w:smallCaps w:val="0"/>
           <w:strike w:val="0"/>
@@ -20503,7 +20500,6 @@
           <w:szCs w:val="28"/>
           <w:highlight w:val="none"/>
           <w:u w:val="none"/>
-          <w:shd w:val="clear" w:color="auto" w:fill="auto"/>
           <w:vertAlign w:val="baseline"/>
         </w:rPr>
       </w:r>
@@ -26977,6 +26973,7 @@
         <w:rPr>
           <w:rFonts w:ascii="Times New Roman" w:hAnsi="Times New Roman" w:eastAsia="Times New Roman" w:cs="Times New Roman"/>
           <w:b/>
+          <w:bCs w:val="0"/>
           <w:i w:val="0"/>
           <w:smallCaps w:val="0"/>
           <w:strike w:val="0"/>
@@ -26985,7 +26982,6 @@
           <w:szCs w:val="24"/>
           <w:highlight w:val="none"/>
           <w:u w:val="none"/>
-          <w:shd w:val="clear" w:color="auto" w:fill="auto"/>
           <w:vertAlign w:val="baseline"/>
         </w:rPr>
       </w:r>
@@ -27035,8 +27031,45 @@
           <w:szCs w:val="24"/>
           <w:highlight w:val="none"/>
           <w:u w:val="none"/>
+          <w:vertAlign w:val="baseline"/>
+        </w:rPr>
+      </w:pPr>
+      <w:r>
+        <w:rPr>
+          <w:highlight w:val="none"/>
+        </w:rPr>
+      </w:r>
+      <w:r>
+        <w:rPr>
+          <w:highlight w:val="none"/>
+        </w:rPr>
+      </w:r>
+      <w:r>
+        <w:rPr>
+          <w:highlight w:val="none"/>
+        </w:rPr>
+      </w:r>
+    </w:p>
+    <w:p>
+      <w:pPr>
+        <w:keepNext w:val="false"/>
+        <w:keepLines w:val="false"/>
+        <w:pageBreakBefore w:val="false"/>
+        <w:widowControl w:val="false"/>
+        <w:pBdr>
+          <w:top w:val="none" w:color="000000" w:sz="0" w:space="0"/>
+          <w:left w:val="none" w:color="000000" w:sz="0" w:space="0"/>
+          <w:bottom w:val="none" w:color="000000" w:sz="0" w:space="0"/>
+          <w:right w:val="none" w:color="000000" w:sz="0" w:space="0"/>
+          <w:between w:val="none" w:color="000000" w:sz="0" w:space="0"/>
+        </w:pBdr>
+        <w:shd w:val="clear" w:color="auto" w:fill="auto"/>
+        <w:spacing w:after="0" w:before="1866" w:line="248" w:lineRule="auto"/>
+        <w:ind w:right="881" w:firstLine="0" w:left="0"/>
+        <w:jc w:val="left"/>
+        <w:rPr>
+          <w:highlight w:val="none"/>
           <w:shd w:val="clear" w:color="auto" w:fill="auto"/>
-          <w:vertAlign w:val="baseline"/>
         </w:rPr>
       </w:pPr>
       <w:r>

</xml_diff>